<commit_message>
fixing internal page links in notes
</commit_message>
<xml_diff>
--- a/Resources/notes_for_participants.docx
+++ b/Resources/notes_for_participants.docx
@@ -116,7 +116,7 @@
           <w:ilvl w:val="0"/>
         </w:numPr>
       </w:pPr>
-      <w:hyperlink r:id="rId21">
+      <w:hyperlink w:anchor="what-well-cover">
         <w:r>
           <w:rPr>
             <w:rStyle w:val="Hyperlink"/>
@@ -139,7 +139,7 @@
           <w:ilvl w:val="0"/>
         </w:numPr>
       </w:pPr>
-      <w:hyperlink r:id="rId22">
+      <w:hyperlink w:anchor="what-youll-need">
         <w:r>
           <w:rPr>
             <w:rStyle w:val="Hyperlink"/>
@@ -165,7 +165,7 @@
           <w:ilvl w:val="0"/>
         </w:numPr>
       </w:pPr>
-      <w:hyperlink r:id="rId23">
+      <w:hyperlink w:anchor="where-to-get-more-details">
         <w:r>
           <w:rPr>
             <w:rStyle w:val="Hyperlink"/>
@@ -290,11 +290,11 @@
       <w:pPr>
         <w:pStyle w:val="Heading1"/>
       </w:pPr>
-      <w:bookmarkStart w:id="24" w:name="what-well-cover"/>
+      <w:bookmarkStart w:id="21" w:name="what-well-cover"/>
       <w:r>
         <w:t xml:space="preserve">What We’ll Cover</w:t>
       </w:r>
-      <w:bookmarkEnd w:id="24"/>
+      <w:bookmarkEnd w:id="21"/>
     </w:p>
     <w:p>
       <w:pPr>
@@ -810,11 +810,11 @@
       <w:pPr>
         <w:pStyle w:val="Heading1"/>
       </w:pPr>
-      <w:bookmarkStart w:id="25" w:name="what-youll-need"/>
+      <w:bookmarkStart w:id="22" w:name="what-youll-need"/>
       <w:r>
         <w:t xml:space="preserve">What You’ll Need</w:t>
       </w:r>
-      <w:bookmarkEnd w:id="25"/>
+      <w:bookmarkEnd w:id="22"/>
     </w:p>
     <w:p>
       <w:pPr>
@@ -872,11 +872,11 @@
       <w:pPr>
         <w:pStyle w:val="Heading2"/>
       </w:pPr>
-      <w:bookmarkStart w:id="26" w:name="r-and-rstudio"/>
+      <w:bookmarkStart w:id="23" w:name="r-and-rstudio"/>
       <w:r>
         <w:t xml:space="preserve">R and RStudio</w:t>
       </w:r>
-      <w:bookmarkEnd w:id="26"/>
+      <w:bookmarkEnd w:id="23"/>
     </w:p>
     <w:p>
       <w:pPr>
@@ -920,7 +920,7 @@
       <w:r>
         <w:t xml:space="preserve"> </w:t>
       </w:r>
-      <w:hyperlink r:id="rId27">
+      <w:hyperlink r:id="rId24">
         <w:r>
           <w:rPr>
             <w:rStyle w:val="Hyperlink"/>
@@ -946,7 +946,7 @@
       <w:r>
         <w:t xml:space="preserve"> </w:t>
       </w:r>
-      <w:hyperlink r:id="rId28">
+      <w:hyperlink r:id="rId25">
         <w:r>
           <w:rPr>
             <w:rStyle w:val="Hyperlink"/>
@@ -989,7 +989,7 @@
       <w:r>
         <w:t xml:space="preserve"> </w:t>
       </w:r>
-      <w:hyperlink r:id="rId29">
+      <w:hyperlink r:id="rId26">
         <w:r>
           <w:rPr>
             <w:rStyle w:val="Hyperlink"/>
@@ -1023,7 +1023,7 @@
       <w:r>
         <w:t xml:space="preserve"> </w:t>
       </w:r>
-      <w:hyperlink r:id="rId30">
+      <w:hyperlink r:id="rId27">
         <w:r>
           <w:rPr>
             <w:rStyle w:val="Hyperlink"/>
@@ -1048,7 +1048,7 @@
       <w:r>
         <w:t xml:space="preserve"> </w:t>
       </w:r>
-      <w:hyperlink r:id="rId31">
+      <w:hyperlink r:id="rId28">
         <w:r>
           <w:rPr>
             <w:rStyle w:val="Hyperlink"/>
@@ -1097,11 +1097,11 @@
       <w:pPr>
         <w:pStyle w:val="Heading2"/>
       </w:pPr>
-      <w:bookmarkStart w:id="32" w:name="r-packages"/>
+      <w:bookmarkStart w:id="29" w:name="r-packages"/>
       <w:r>
         <w:t xml:space="preserve">R Packages</w:t>
       </w:r>
-      <w:bookmarkEnd w:id="32"/>
+      <w:bookmarkEnd w:id="29"/>
     </w:p>
     <w:p>
       <w:pPr>
@@ -1231,11 +1231,11 @@
       <w:pPr>
         <w:pStyle w:val="Heading3"/>
       </w:pPr>
-      <w:bookmarkStart w:id="33" w:name="windows-and-rtools"/>
+      <w:bookmarkStart w:id="30" w:name="windows-and-rtools"/>
       <w:r>
         <w:t xml:space="preserve">Windows and RTools</w:t>
       </w:r>
-      <w:bookmarkEnd w:id="33"/>
+      <w:bookmarkEnd w:id="30"/>
     </w:p>
     <w:p>
       <w:pPr>
@@ -1259,7 +1259,7 @@
           <w:ilvl w:val="0"/>
         </w:numPr>
       </w:pPr>
-      <w:hyperlink r:id="rId34">
+      <w:hyperlink r:id="rId31">
         <w:r>
           <w:rPr>
             <w:rStyle w:val="Hyperlink"/>
@@ -1296,7 +1296,7 @@
       <w:r>
         <w:t xml:space="preserve"> </w:t>
       </w:r>
-      <w:hyperlink r:id="rId35">
+      <w:hyperlink r:id="rId32">
         <w:r>
           <w:rPr>
             <w:rStyle w:val="Hyperlink"/>
@@ -1312,11 +1312,11 @@
       <w:pPr>
         <w:pStyle w:val="Heading3"/>
       </w:pPr>
-      <w:bookmarkStart w:id="36" w:name="tinytex-and-pdf-output"/>
+      <w:bookmarkStart w:id="33" w:name="tinytex-and-pdf-output"/>
       <w:r>
         <w:t xml:space="preserve">tinytex and PDF Output</w:t>
       </w:r>
-      <w:bookmarkEnd w:id="36"/>
+      <w:bookmarkEnd w:id="33"/>
     </w:p>
     <w:p>
       <w:pPr>
@@ -1407,7 +1407,7 @@
       <w:pPr>
         <w:pStyle w:val="BodyText"/>
       </w:pPr>
-      <w:hyperlink r:id="rId37">
+      <w:hyperlink r:id="rId34">
         <w:r>
           <w:rPr>
             <w:rStyle w:val="Hyperlink"/>
@@ -1420,11 +1420,11 @@
       <w:pPr>
         <w:pStyle w:val="Heading3"/>
       </w:pPr>
-      <w:bookmarkStart w:id="38" w:name="bonus-git-and-github"/>
+      <w:bookmarkStart w:id="35" w:name="bonus-git-and-github"/>
       <w:r>
         <w:t xml:space="preserve">Bonus: Git and GitHub</w:t>
       </w:r>
-      <w:bookmarkEnd w:id="38"/>
+      <w:bookmarkEnd w:id="35"/>
     </w:p>
     <w:p>
       <w:pPr>
@@ -1436,7 +1436,7 @@
       <w:r>
         <w:t xml:space="preserve"> </w:t>
       </w:r>
-      <w:hyperlink r:id="rId39">
+      <w:hyperlink r:id="rId36">
         <w:r>
           <w:rPr>
             <w:rStyle w:val="Hyperlink"/>
@@ -1465,7 +1465,7 @@
       <w:r>
         <w:t xml:space="preserve"> </w:t>
       </w:r>
-      <w:hyperlink r:id="rId40">
+      <w:hyperlink r:id="rId37">
         <w:r>
           <w:rPr>
             <w:rStyle w:val="Hyperlink"/>
@@ -1541,11 +1541,11 @@
       <w:pPr>
         <w:pStyle w:val="Heading1"/>
       </w:pPr>
-      <w:bookmarkStart w:id="41" w:name="where-to-get-more-details"/>
+      <w:bookmarkStart w:id="38" w:name="where-to-get-more-details"/>
       <w:r>
         <w:t xml:space="preserve">Where to Get More Details</w:t>
       </w:r>
-      <w:bookmarkEnd w:id="41"/>
+      <w:bookmarkEnd w:id="38"/>
     </w:p>
     <w:p>
       <w:pPr>
@@ -1559,7 +1559,7 @@
       <w:pPr>
         <w:pStyle w:val="BodyText"/>
       </w:pPr>
-      <w:hyperlink r:id="rId42">
+      <w:hyperlink r:id="rId39">
         <w:r>
           <w:rPr>
             <w:rStyle w:val="Hyperlink"/>

</xml_diff>